<commit_message>
added more stuffs like tests and yeah
</commit_message>
<xml_diff>
--- a/doc/User_Manual.docx
+++ b/doc/User_Manual.docx
@@ -175,19 +175,7 @@
         <w:rPr>
           <w:rFonts w:asciiTheme="majorHAnsi" w:hAnsiTheme="majorHAnsi" w:cstheme="majorHAnsi"/>
         </w:rPr>
-        <w:t xml:space="preserve">&lt;FILE LOCATION ON </w:t>
-      </w:r>
-      <w:r>
-        <w:rPr>
-          <w:rFonts w:asciiTheme="majorHAnsi" w:hAnsiTheme="majorHAnsi" w:cstheme="majorHAnsi"/>
-        </w:rPr>
-        <w:t>CSCI SERVER</w:t>
-      </w:r>
-      <w:r>
-        <w:rPr>
-          <w:rFonts w:asciiTheme="majorHAnsi" w:hAnsiTheme="majorHAnsi" w:cstheme="majorHAnsi"/>
-        </w:rPr>
-        <w:t>&gt;</w:t>
+        <w:t>/export/home/csci331/cs331xx/dual-heap/</w:t>
       </w:r>
     </w:p>
     <w:p>
@@ -211,6 +199,8 @@
       <w:r>
         <w:t>:</w:t>
       </w:r>
+      <w:bookmarkStart w:id="0" w:name="_GoBack"/>
+      <w:bookmarkEnd w:id="0"/>
     </w:p>
     <w:p>
       <w:pPr>
@@ -816,8 +806,6 @@
         </w:rPr>
         <w:t>s</w:t>
       </w:r>
-      <w:bookmarkStart w:id="0" w:name="_GoBack"/>
-      <w:bookmarkEnd w:id="0"/>
       <w:r>
         <w:rPr>
           <w:rFonts w:cstheme="minorHAnsi"/>

</xml_diff>